<commit_message>
Update POWER METER PZEM_016配線.docx
</commit_message>
<xml_diff>
--- a/POWER METER PZEM_016配線.docx
+++ b/POWER METER PZEM_016配線.docx
@@ -11,7 +11,6 @@
         </w:numPr>
         <w:ind w:leftChars="0"/>
         <w:rPr>
-          <w:rFonts w:hint="eastAsia"/>
           <w:noProof/>
         </w:rPr>
       </w:pPr>
@@ -67,7 +66,6 @@
         </w:numPr>
         <w:ind w:leftChars="0"/>
         <w:rPr>
-          <w:rFonts w:hint="eastAsia"/>
           <w:noProof/>
         </w:rPr>
       </w:pPr>
@@ -298,7 +296,6 @@
         </w:numPr>
         <w:ind w:leftChars="0"/>
         <w:rPr>
-          <w:rFonts w:hint="eastAsia"/>
           <w:noProof/>
         </w:rPr>
       </w:pPr>
@@ -414,23 +411,77 @@
         </w:rPr>
         <w:t>.</w:t>
       </w:r>
-      <w:bookmarkStart w:id="0" w:name="_GoBack"/>
-      <w:bookmarkEnd w:id="0"/>
     </w:p>
     <w:p>
       <w:pPr>
-        <w:rPr>
-          <w:rFonts w:hint="eastAsia"/>
+        <w:pStyle w:val="a6"/>
+        <w:numPr>
+          <w:ilvl w:val="0"/>
+          <w:numId w:val="1"/>
+        </w:numPr>
+        <w:ind w:leftChars="0"/>
+        <w:rPr>
+          <w:noProof/>
+        </w:rPr>
+      </w:pPr>
+      <w:r>
+        <w:rPr>
+          <w:rFonts w:hint="eastAsia"/>
+          <w:noProof/>
+        </w:rPr>
+        <w:t>USB A TO B</w:t>
+      </w:r>
+      <w:r>
+        <w:rPr>
+          <w:rFonts w:hint="eastAsia"/>
+          <w:noProof/>
+        </w:rPr>
+        <w:t>傳輸線</w:t>
+      </w:r>
+      <w:r>
+        <w:rPr>
+          <w:rFonts w:hint="eastAsia"/>
+          <w:noProof/>
+        </w:rPr>
+        <w:t>(FOR USB</w:t>
+      </w:r>
+      <w:r>
+        <w:rPr>
+          <w:rFonts w:hint="eastAsia"/>
+          <w:noProof/>
+        </w:rPr>
+        <w:t>轉</w:t>
+      </w:r>
+      <w:r>
+        <w:rPr>
+          <w:rFonts w:hint="eastAsia"/>
+          <w:noProof/>
+        </w:rPr>
+        <w:t>RS485</w:t>
+      </w:r>
+      <w:r>
+        <w:rPr>
+          <w:rFonts w:hint="eastAsia"/>
+          <w:noProof/>
+        </w:rPr>
+        <w:t>用</w:t>
+      </w:r>
+      <w:r>
+        <w:rPr>
+          <w:rFonts w:hint="eastAsia"/>
+          <w:noProof/>
+        </w:rPr>
+        <w:t>)</w:t>
+      </w:r>
+    </w:p>
+    <w:p>
+      <w:pPr>
+        <w:rPr>
           <w:noProof/>
         </w:rPr>
       </w:pPr>
     </w:p>
     <w:p>
-      <w:pPr>
-        <w:rPr>
-          <w:rFonts w:hint="eastAsia"/>
-        </w:rPr>
-      </w:pPr>
       <w:r>
         <w:rPr>
           <w:noProof/>
@@ -486,11 +537,6 @@
       </w:r>
     </w:p>
     <w:p>
-      <w:pPr>
-        <w:rPr>
-          <w:rFonts w:hint="eastAsia"/>
-        </w:rPr>
-      </w:pPr>
       <w:r>
         <w:rPr>
           <w:rFonts w:hint="eastAsia"/>
@@ -513,11 +559,6 @@
       </w:r>
     </w:p>
     <w:p>
-      <w:pPr>
-        <w:rPr>
-          <w:rFonts w:hint="eastAsia"/>
-        </w:rPr>
-      </w:pPr>
       <w:hyperlink r:id="rId7" w:history="1">
         <w:r>
           <w:rPr>
@@ -527,46 +568,30 @@
         </w:r>
       </w:hyperlink>
     </w:p>
+    <w:p/>
     <w:p>
-      <w:pPr>
-        <w:rPr>
-          <w:rFonts w:hint="eastAsia"/>
-        </w:rPr>
-      </w:pPr>
+      <w:r>
+        <w:rPr>
+          <w:rFonts w:hint="eastAsia"/>
+        </w:rPr>
+        <w:t>配</w:t>
+      </w:r>
+      <w:proofErr w:type="gramStart"/>
+      <w:r>
+        <w:rPr>
+          <w:rFonts w:hint="eastAsia"/>
+        </w:rPr>
+        <w:t>線實照</w:t>
+      </w:r>
+      <w:proofErr w:type="gramEnd"/>
+      <w:r>
+        <w:rPr>
+          <w:rFonts w:hint="eastAsia"/>
+        </w:rPr>
+        <w:t>:</w:t>
+      </w:r>
     </w:p>
     <w:p>
-      <w:pPr>
-        <w:rPr>
-          <w:rFonts w:hint="eastAsia"/>
-        </w:rPr>
-      </w:pPr>
-      <w:r>
-        <w:rPr>
-          <w:rFonts w:hint="eastAsia"/>
-        </w:rPr>
-        <w:t>配</w:t>
-      </w:r>
-      <w:proofErr w:type="gramStart"/>
-      <w:r>
-        <w:rPr>
-          <w:rFonts w:hint="eastAsia"/>
-        </w:rPr>
-        <w:t>線實照</w:t>
-      </w:r>
-      <w:proofErr w:type="gramEnd"/>
-      <w:r>
-        <w:rPr>
-          <w:rFonts w:hint="eastAsia"/>
-        </w:rPr>
-        <w:t>:</w:t>
-      </w:r>
-    </w:p>
-    <w:p>
-      <w:pPr>
-        <w:rPr>
-          <w:rFonts w:hint="eastAsia"/>
-        </w:rPr>
-      </w:pPr>
       <w:r>
         <w:rPr>
           <w:rFonts w:hint="eastAsia"/>
@@ -806,7 +831,51 @@
         </w:drawing>
       </w:r>
     </w:p>
-    <w:p/>
+    <w:p>
+      <w:pPr>
+        <w:rPr>
+          <w:rFonts w:hint="eastAsia"/>
+        </w:rPr>
+      </w:pPr>
+    </w:p>
+    <w:p>
+      <w:pPr>
+        <w:rPr>
+          <w:rFonts w:hint="eastAsia"/>
+        </w:rPr>
+      </w:pPr>
+    </w:p>
+    <w:p>
+      <w:r>
+        <w:object w:dxaOrig="5235" w:dyaOrig="5205">
+          <v:shapetype id="_x0000_t75" coordsize="21600,21600" o:spt="75" o:preferrelative="t" path="m@4@5l@4@11@9@11@9@5xe" filled="f" stroked="f">
+            <v:stroke joinstyle="miter"/>
+            <v:formulas>
+              <v:f eqn="if lineDrawn pixelLineWidth 0"/>
+              <v:f eqn="sum @0 1 0"/>
+              <v:f eqn="sum 0 0 @1"/>
+              <v:f eqn="prod @2 1 2"/>
+              <v:f eqn="prod @3 21600 pixelWidth"/>
+              <v:f eqn="prod @3 21600 pixelHeight"/>
+              <v:f eqn="sum @0 0 1"/>
+              <v:f eqn="prod @6 1 2"/>
+              <v:f eqn="prod @7 21600 pixelWidth"/>
+              <v:f eqn="sum @8 21600 0"/>
+              <v:f eqn="prod @7 21600 pixelHeight"/>
+              <v:f eqn="sum @10 21600 0"/>
+            </v:formulas>
+            <v:path o:extrusionok="f" gradientshapeok="t" o:connecttype="rect"/>
+            <o:lock v:ext="edit" aspectratio="t"/>
+          </v:shapetype>
+          <v:shape id="_x0000_i1025" type="#_x0000_t75" style="width:261.8pt;height:259.95pt" o:ole="">
+            <v:imagedata r:id="rId13" o:title=""/>
+          </v:shape>
+          <o:OLEObject Type="Embed" ProgID="PBrush" ShapeID="_x0000_i1025" DrawAspect="Content" ObjectID="_1649079849" r:id="rId14"/>
+        </w:object>
+      </w:r>
+      <w:bookmarkStart w:id="0" w:name="_GoBack"/>
+      <w:bookmarkEnd w:id="0"/>
+    </w:p>
     <w:sectPr>
       <w:pgSz w:w="11906" w:h="16838"/>
       <w:pgMar w:top="1440" w:right="1800" w:bottom="1440" w:left="1800" w:header="851" w:footer="992" w:gutter="0"/>

</xml_diff>